<commit_message>
Add chapter title to the collection
</commit_message>
<xml_diff>
--- a/docx/mathbuch_template.docx
+++ b/docx/mathbuch_template.docx
@@ -424,11 +424,13 @@
           <w:insideH w:val="none" w:sz="0" w:space="0" w:color="auto"/>
           <w:insideV w:val="none" w:sz="0" w:space="0" w:color="auto"/>
         </w:tblBorders>
+        <w:tblLayout w:type="fixed"/>
         <w:tblLook w:val="04A0" w:firstRow="1" w:lastRow="0" w:firstColumn="1" w:lastColumn="0" w:noHBand="0" w:noVBand="1"/>
       </w:tblPr>
       <w:tblGrid>
-        <w:gridCol w:w="1980"/>
-        <w:gridCol w:w="7082"/>
+        <w:gridCol w:w="1418"/>
+        <w:gridCol w:w="3113"/>
+        <w:gridCol w:w="4531"/>
       </w:tblGrid>
       <w:tr>
         <w:trPr>
@@ -436,7 +438,7 @@
         </w:trPr>
         <w:tc>
           <w:tcPr>
-            <w:tcW w:w="9062" w:type="dxa"/>
+            <w:tcW w:w="4531" w:type="dxa"/>
             <w:gridSpan w:val="2"/>
           </w:tcPr>
           <w:p>
@@ -495,17 +497,70 @@
                 <w:lang w:val="de-DE"/>
               </w:rPr>
               <w:t>}</w:t>
+            </w:r>
+          </w:p>
+        </w:tc>
+        <w:tc>
+          <w:tcPr>
+            <w:tcW w:w="4531" w:type="dxa"/>
+          </w:tcPr>
+          <w:p>
+            <w:pPr>
+              <w:jc w:val="right"/>
+              <w:rPr>
+                <w:b/>
+                <w:bCs/>
+                <w:color w:val="000000" w:themeColor="text1"/>
+                <w:sz w:val="40"/>
+                <w:szCs w:val="40"/>
+                <w:lang w:val="de-DE"/>
+              </w:rPr>
+            </w:pPr>
+            <w:r>
+              <w:rPr>
+                <w:b/>
+                <w:bCs/>
+                <w:color w:val="000000" w:themeColor="text1"/>
+                <w:sz w:val="40"/>
+                <w:szCs w:val="40"/>
+                <w:lang w:val="de-DE"/>
+              </w:rPr>
+              <w:t>Niveau ${</w:t>
+            </w:r>
+            <w:proofErr w:type="spellStart"/>
+            <w:r>
+              <w:rPr>
+                <w:b/>
+                <w:bCs/>
+                <w:color w:val="000000" w:themeColor="text1"/>
+                <w:sz w:val="40"/>
+                <w:szCs w:val="40"/>
+                <w:lang w:val="de-DE"/>
+              </w:rPr>
+              <w:t>level_ah</w:t>
+            </w:r>
+            <w:proofErr w:type="spellEnd"/>
+            <w:r>
+              <w:rPr>
+                <w:b/>
+                <w:bCs/>
+                <w:color w:val="000000" w:themeColor="text1"/>
+                <w:sz w:val="40"/>
+                <w:szCs w:val="40"/>
+                <w:lang w:val="de-DE"/>
+              </w:rPr>
+              <w:t>_}</w:t>
             </w:r>
           </w:p>
         </w:tc>
       </w:tr>
       <w:tr>
         <w:trPr>
-          <w:trHeight w:val="1980"/>
+          <w:trHeight w:val="1756"/>
         </w:trPr>
         <w:tc>
           <w:tcPr>
-            <w:tcW w:w="1980" w:type="dxa"/>
+            <w:tcW w:w="1418" w:type="dxa"/>
             <w:vAlign w:val="center"/>
           </w:tcPr>
           <w:p>
@@ -513,7 +568,7 @@
               <w:rPr>
                 <w:b/>
                 <w:bCs/>
-                <w:color w:val="000000" w:themeColor="text1"/>
+                <w:color w:val="538135" w:themeColor="accent6" w:themeShade="BF"/>
                 <w:sz w:val="40"/>
                 <w:szCs w:val="40"/>
                 <w:lang w:val="de-DE"/>
@@ -578,7 +633,8 @@
         </w:tc>
         <w:tc>
           <w:tcPr>
-            <w:tcW w:w="7082" w:type="dxa"/>
+            <w:tcW w:w="7644" w:type="dxa"/>
+            <w:gridSpan w:val="2"/>
             <w:vAlign w:val="center"/>
           </w:tcPr>
           <w:p>
@@ -586,9 +642,9 @@
               <w:rPr>
                 <w:b/>
                 <w:bCs/>
-                <w:color w:val="000000" w:themeColor="text1"/>
-                <w:sz w:val="52"/>
-                <w:szCs w:val="52"/>
+                <w:color w:val="538135" w:themeColor="accent6" w:themeShade="BF"/>
+                <w:sz w:val="48"/>
+                <w:szCs w:val="48"/>
                 <w:lang w:val="de-DE"/>
               </w:rPr>
             </w:pPr>
@@ -596,128 +652,49 @@
               <w:rPr>
                 <w:b/>
                 <w:bCs/>
-                <w:color w:val="000000" w:themeColor="text1"/>
-                <w:sz w:val="52"/>
-                <w:szCs w:val="52"/>
-                <w:lang w:val="de-DE"/>
-              </w:rPr>
-              <w:t>LU ${</w:t>
+                <w:color w:val="538135" w:themeColor="accent6" w:themeShade="BF"/>
+                <w:sz w:val="48"/>
+                <w:szCs w:val="48"/>
+                <w:lang w:val="de-DE"/>
+              </w:rPr>
+              <w:t>${</w:t>
             </w:r>
             <w:proofErr w:type="spellStart"/>
             <w:r>
               <w:rPr>
                 <w:b/>
                 <w:bCs/>
-                <w:color w:val="000000" w:themeColor="text1"/>
-                <w:sz w:val="52"/>
-                <w:szCs w:val="52"/>
-                <w:lang w:val="de-DE"/>
-              </w:rPr>
-              <w:t>chapter</w:t>
+                <w:color w:val="538135" w:themeColor="accent6" w:themeShade="BF"/>
+                <w:sz w:val="48"/>
+                <w:szCs w:val="48"/>
+                <w:lang w:val="de-DE"/>
+              </w:rPr>
+              <w:t>chapter_title</w:t>
             </w:r>
             <w:proofErr w:type="spellEnd"/>
             <w:r>
               <w:rPr>
                 <w:b/>
                 <w:bCs/>
-                <w:color w:val="000000" w:themeColor="text1"/>
-                <w:sz w:val="52"/>
-                <w:szCs w:val="52"/>
-                <w:lang w:val="de-DE"/>
-              </w:rPr>
-              <w:t>_</w:t>
-            </w:r>
-            <w:r>
-              <w:rPr>
-                <w:b/>
-                <w:bCs/>
-                <w:color w:val="000000" w:themeColor="text1"/>
-                <w:sz w:val="52"/>
-                <w:szCs w:val="52"/>
-                <w:lang w:val="de-DE"/>
-              </w:rPr>
-              <w:t>}</w:t>
-            </w:r>
-          </w:p>
-          <w:p>
-            <w:pPr>
-              <w:rPr>
-                <w:b/>
-                <w:bCs/>
-                <w:color w:val="000000" w:themeColor="text1"/>
-                <w:sz w:val="40"/>
-                <w:szCs w:val="40"/>
-                <w:lang w:val="de-DE"/>
-              </w:rPr>
-            </w:pPr>
-            <w:r>
-              <w:rPr>
-                <w:b/>
-                <w:bCs/>
-                <w:color w:val="000000" w:themeColor="text1"/>
-                <w:sz w:val="52"/>
-                <w:szCs w:val="52"/>
-                <w:lang w:val="de-DE"/>
-              </w:rPr>
-              <w:t>Niveau ${</w:t>
-            </w:r>
-            <w:proofErr w:type="spellStart"/>
-            <w:r>
-              <w:rPr>
-                <w:b/>
-                <w:bCs/>
-                <w:color w:val="000000" w:themeColor="text1"/>
-                <w:sz w:val="52"/>
-                <w:szCs w:val="52"/>
-                <w:lang w:val="de-DE"/>
-              </w:rPr>
-              <w:t>level_ah</w:t>
-            </w:r>
-            <w:proofErr w:type="spellEnd"/>
-            <w:r>
-              <w:rPr>
-                <w:b/>
-                <w:bCs/>
-                <w:color w:val="000000" w:themeColor="text1"/>
-                <w:sz w:val="52"/>
-                <w:szCs w:val="52"/>
-                <w:lang w:val="de-DE"/>
-              </w:rPr>
-              <w:t>_</w:t>
-            </w:r>
-            <w:r>
-              <w:rPr>
-                <w:b/>
-                <w:bCs/>
-                <w:color w:val="000000" w:themeColor="text1"/>
-                <w:sz w:val="52"/>
-                <w:szCs w:val="52"/>
-                <w:lang w:val="de-DE"/>
-              </w:rPr>
-              <w:t>}</w:t>
+                <w:color w:val="538135" w:themeColor="accent6" w:themeShade="BF"/>
+                <w:sz w:val="48"/>
+                <w:szCs w:val="48"/>
+                <w:lang w:val="de-DE"/>
+              </w:rPr>
+              <w:t>_}</w:t>
             </w:r>
           </w:p>
         </w:tc>
       </w:tr>
       <w:tr>
         <w:trPr>
-          <w:trHeight w:val="11253"/>
+          <w:trHeight w:val="11476"/>
         </w:trPr>
         <w:tc>
           <w:tcPr>
             <w:tcW w:w="9062" w:type="dxa"/>
-            <w:gridSpan w:val="2"/>
+            <w:gridSpan w:val="3"/>
           </w:tcPr>
-          <w:p>
-            <w:pPr>
-              <w:rPr>
-                <w:rFonts w:cstheme="minorHAnsi"/>
-                <w:b/>
-                <w:sz w:val="40"/>
-                <w:szCs w:val="40"/>
-              </w:rPr>
-            </w:pPr>
-          </w:p>
           <w:p>
             <w:pPr>
               <w:rPr>

</xml_diff>